<commit_message>
semester-7: Complete DCS practicals upto practical 5
</commit_message>
<xml_diff>
--- a/DCS/DCS-Practical2.docx
+++ b/DCS/DCS-Practical2.docx
@@ -979,20 +979,41 @@
           <w:sz w:val="28"/>
           <w:szCs w:val="28"/>
         </w:rPr>
-        <w:t># Sender</w:t>
-      </w:r>
-    </w:p>
-    <w:p>
-      <w:pPr>
-        <w:rPr>
-          <w:rFonts w:ascii="Times New Roman" w:hAnsi="Times New Roman" w:cs="Times New Roman"/>
-          <w:sz w:val="28"/>
-          <w:szCs w:val="28"/>
-        </w:rPr>
-      </w:pPr>
-      <w:r>
-        <w:rPr>
-          <w:rFonts w:ascii="Times New Roman" w:hAnsi="Times New Roman" w:cs="Times New Roman"/>
+        <w:t>(</w:t>
+      </w:r>
+      <w:r>
+        <w:rPr>
+          <w:rFonts w:ascii="Times New Roman" w:hAnsi="Times New Roman" w:cs="Times New Roman"/>
+          <w:b/>
+          <w:bCs/>
+          <w:sz w:val="28"/>
+          <w:szCs w:val="28"/>
+        </w:rPr>
+        <w:t>Sender</w:t>
+      </w:r>
+      <w:r>
+        <w:rPr>
+          <w:rFonts w:ascii="Times New Roman" w:hAnsi="Times New Roman" w:cs="Times New Roman"/>
+          <w:b/>
+          <w:bCs/>
+          <w:sz w:val="28"/>
+          <w:szCs w:val="28"/>
+        </w:rPr>
+        <w:t>)</w:t>
+      </w:r>
+    </w:p>
+    <w:p>
+      <w:pPr>
+        <w:rPr>
+          <w:rFonts w:ascii="Times New Roman" w:hAnsi="Times New Roman" w:cs="Times New Roman"/>
+          <w:sz w:val="28"/>
+          <w:szCs w:val="28"/>
+        </w:rPr>
+      </w:pPr>
+      <w:r>
+        <w:rPr>
+          <w:rFonts w:ascii="Times New Roman" w:hAnsi="Times New Roman" w:cs="Times New Roman"/>
+          <w:noProof/>
           <w:sz w:val="28"/>
           <w:szCs w:val="28"/>
         </w:rPr>
@@ -1077,11 +1098,9 @@
           <w:szCs w:val="28"/>
           <w:lang w:val="en-IN"/>
         </w:rPr>
-        <w:t># Receiver</w:t>
-      </w:r>
-    </w:p>
-    <w:p>
-      <w:pPr>
+        <w:t>(</w:t>
+      </w:r>
+      <w:r>
         <w:rPr>
           <w:rFonts w:ascii="Times New Roman" w:hAnsi="Times New Roman" w:cs="Times New Roman"/>
           <w:b/>
@@ -1090,12 +1109,37 @@
           <w:szCs w:val="28"/>
           <w:lang w:val="en-IN"/>
         </w:rPr>
-      </w:pPr>
-      <w:r>
-        <w:rPr>
-          <w:rFonts w:ascii="Times New Roman" w:hAnsi="Times New Roman" w:cs="Times New Roman"/>
-          <w:b/>
-          <w:bCs/>
+        <w:t>Receiver</w:t>
+      </w:r>
+      <w:r>
+        <w:rPr>
+          <w:rFonts w:ascii="Times New Roman" w:hAnsi="Times New Roman" w:cs="Times New Roman"/>
+          <w:b/>
+          <w:bCs/>
+          <w:sz w:val="28"/>
+          <w:szCs w:val="28"/>
+          <w:lang w:val="en-IN"/>
+        </w:rPr>
+        <w:t>)</w:t>
+      </w:r>
+    </w:p>
+    <w:p>
+      <w:pPr>
+        <w:rPr>
+          <w:rFonts w:ascii="Times New Roman" w:hAnsi="Times New Roman" w:cs="Times New Roman"/>
+          <w:b/>
+          <w:bCs/>
+          <w:sz w:val="28"/>
+          <w:szCs w:val="28"/>
+          <w:lang w:val="en-IN"/>
+        </w:rPr>
+      </w:pPr>
+      <w:r>
+        <w:rPr>
+          <w:rFonts w:ascii="Times New Roman" w:hAnsi="Times New Roman" w:cs="Times New Roman"/>
+          <w:b/>
+          <w:bCs/>
+          <w:noProof/>
           <w:sz w:val="28"/>
           <w:szCs w:val="28"/>
           <w:lang w:val="en-IN"/>

</xml_diff>